<commit_message>
instructions in pdf format
</commit_message>
<xml_diff>
--- a/whatisafter_theseinstructions.docx
+++ b/whatisafter_theseinstructions.docx
@@ -2,6 +2,7 @@
 <file path=word/document.xml><?xml version="1.0" encoding="utf-8"?>
 <w:document xmlns:wpc="http://schemas.microsoft.com/office/word/2010/wordprocessingCanvas" xmlns:cx="http://schemas.microsoft.com/office/drawing/2014/chartex" xmlns:cx1="http://schemas.microsoft.com/office/drawing/2015/9/8/chartex" xmlns:cx2="http://schemas.microsoft.com/office/drawing/2015/10/21/chartex" xmlns:cx3="http://schemas.microsoft.com/office/drawing/2016/5/9/chartex" xmlns:cx4="http://schemas.microsoft.com/office/drawing/2016/5/10/chartex" xmlns:cx5="http://schemas.microsoft.com/office/drawing/2016/5/11/chartex" xmlns:cx6="http://schemas.microsoft.com/office/drawing/2016/5/12/chartex" xmlns:cx7="http://schemas.microsoft.com/office/drawing/2016/5/13/chartex" xmlns:cx8="http://schemas.microsoft.com/office/drawing/2016/5/14/chartex" xmlns:mc="http://schemas.openxmlformats.org/markup-compatibility/2006" xmlns:aink="http://schemas.microsoft.com/office/drawing/2016/ink" xmlns:am3d="http://schemas.microsoft.com/office/drawing/2017/model3d" xmlns:o="urn:schemas-microsoft-com:office:office" xmlns:r="http://schemas.openxmlformats.org/officeDocument/2006/relationships" xmlns:m="http://schemas.openxmlformats.org/officeDocument/2006/math" xmlns:v="urn:schemas-microsoft-com:vml" xmlns:wp14="http://schemas.microsoft.com/office/word/2010/wordprocessingDrawing" xmlns:wp="http://schemas.openxmlformats.org/drawingml/2006/wordprocessingDrawing" xmlns:w10="urn:schemas-microsoft-com:office:word" xmlns:w="http://schemas.openxmlformats.org/wordprocessingml/2006/main" xmlns:w14="http://schemas.microsoft.com/office/word/2010/wordml" xmlns:w15="http://schemas.microsoft.com/office/word/2012/wordml" xmlns:w16cex="http://schemas.microsoft.com/office/word/2018/wordml/cex" xmlns:w16cid="http://schemas.microsoft.com/office/word/2016/wordml/cid" xmlns:w16="http://schemas.microsoft.com/office/word/2018/wordml" xmlns:w16sdtdh="http://schemas.microsoft.com/office/word/2020/wordml/sdtdatahash" xmlns:w16se="http://schemas.microsoft.com/office/word/2015/wordml/symex" xmlns:wpg="http://schemas.microsoft.com/office/word/2010/wordprocessingGroup" xmlns:wpi="http://schemas.microsoft.com/office/word/2010/wordprocessingInk" xmlns:wne="http://schemas.microsoft.com/office/word/2006/wordml" xmlns:wps="http://schemas.microsoft.com/office/word/2010/wordprocessingShape" mc:Ignorable="w14 w15 w16se w16cid w16 w16cex w16sdtdh wp14">
   <w:body>
+    <w:p/>
     <w:p>
       <w:r>
         <w:t>To develop and maintain the site we ‘ll use GitHub, which allows for multiple users to make changes and updates easily, with comment on any code change, multiple branches for development and local experimentation and many more. The instructions above refer to the installation of GitHub Desktop for easy us</w:t>
@@ -248,15 +249,7 @@
         <w:jc w:val="both"/>
       </w:pPr>
       <w:r>
-        <w:t xml:space="preserve">Enter your credentials and click </w:t>
-      </w:r>
-      <w:proofErr w:type="gramStart"/>
-      <w:r>
-        <w:t>Sign  in</w:t>
-      </w:r>
-      <w:proofErr w:type="gramEnd"/>
-      <w:r>
-        <w:t>:</w:t>
+        <w:t>Enter your credentials and click Sign  in:</w:t>
       </w:r>
     </w:p>
     <w:p>
@@ -314,6 +307,13 @@
     <w:p>
       <w:pPr>
         <w:pStyle w:val="ListParagraph"/>
+        <w:ind w:left="180"/>
+        <w:jc w:val="both"/>
+      </w:pPr>
+    </w:p>
+    <w:p>
+      <w:pPr>
+        <w:pStyle w:val="ListParagraph"/>
         <w:numPr>
           <w:ilvl w:val="0"/>
           <w:numId w:val="4"/>
@@ -322,7 +322,6 @@
         <w:jc w:val="both"/>
       </w:pPr>
       <w:r>
-        <w:lastRenderedPageBreak/>
         <w:t>Allow the site to open the respective links with the GitHub Desktop App</w:t>
       </w:r>
       <w:r>
@@ -502,15 +501,7 @@
         </w:r>
       </w:hyperlink>
       <w:r>
-        <w:t>) and click “</w:t>
-      </w:r>
-      <w:proofErr w:type="spellStart"/>
-      <w:r>
-        <w:t>Fiinish</w:t>
-      </w:r>
-      <w:proofErr w:type="spellEnd"/>
-      <w:r>
-        <w:t xml:space="preserve">”: </w:t>
+        <w:t xml:space="preserve">) and click “Fiinish”: </w:t>
       </w:r>
     </w:p>
     <w:p>
@@ -576,21 +567,8 @@
       <w:r>
         <w:t xml:space="preserve">On the next window, select the desired branch(es) to clone (just the </w:t>
       </w:r>
-      <w:proofErr w:type="spellStart"/>
-      <w:r>
-        <w:t>whatisafter</w:t>
-      </w:r>
-      <w:proofErr w:type="spellEnd"/>
-      <w:r>
-        <w:t>/forty-</w:t>
-      </w:r>
-      <w:proofErr w:type="spellStart"/>
-      <w:r>
-        <w:t>jekyll</w:t>
-      </w:r>
-      <w:proofErr w:type="spellEnd"/>
-      <w:r>
-        <w:t>-theme for now</w:t>
+      <w:r>
+        <w:t>whatisafter/forty-jekyll-theme for now</w:t>
       </w:r>
       <w:r>
         <w:t>)</w:t>
@@ -649,6 +627,13 @@
     <w:p>
       <w:pPr>
         <w:pStyle w:val="ListParagraph"/>
+        <w:ind w:left="180"/>
+        <w:jc w:val="both"/>
+      </w:pPr>
+    </w:p>
+    <w:p>
+      <w:pPr>
+        <w:pStyle w:val="ListParagraph"/>
         <w:numPr>
           <w:ilvl w:val="0"/>
           <w:numId w:val="4"/>
@@ -657,19 +642,10 @@
         <w:jc w:val="both"/>
       </w:pPr>
       <w:r>
-        <w:lastRenderedPageBreak/>
         <w:t>Choose your desired path for the GitHub folder to be created. The path must end in \</w:t>
       </w:r>
       <w:r>
-        <w:t>GitHub\forty-</w:t>
-      </w:r>
-      <w:proofErr w:type="spellStart"/>
-      <w:r>
-        <w:t>jekyll</w:t>
-      </w:r>
-      <w:proofErr w:type="spellEnd"/>
-      <w:r>
-        <w:t>-theme</w:t>
+        <w:t>GitHub\forty-jekyll-theme</w:t>
       </w:r>
       <w:r>
         <w:t>:</w:t>
@@ -748,15 +724,7 @@
         <w:t xml:space="preserve">External repos like the </w:t>
       </w:r>
       <w:r>
-        <w:t>forty-</w:t>
-      </w:r>
-      <w:proofErr w:type="spellStart"/>
-      <w:r>
-        <w:t>jekyll</w:t>
-      </w:r>
-      <w:proofErr w:type="spellEnd"/>
-      <w:r>
-        <w:t>-theme</w:t>
+        <w:t>forty-jekyll-theme</w:t>
       </w:r>
       <w:r>
         <w:t xml:space="preserve"> need to be forked (homemade ones don’t). Select “For my own purposes” and click “Continue”:</w:t>
@@ -1177,6 +1145,13 @@
     <w:p>
       <w:pPr>
         <w:pStyle w:val="ListParagraph"/>
+        <w:ind w:left="180"/>
+        <w:jc w:val="both"/>
+      </w:pPr>
+    </w:p>
+    <w:p>
+      <w:pPr>
+        <w:pStyle w:val="ListParagraph"/>
         <w:numPr>
           <w:ilvl w:val="0"/>
           <w:numId w:val="4"/>
@@ -1188,7 +1163,6 @@
         <w:rPr>
           <w:noProof/>
         </w:rPr>
-        <w:lastRenderedPageBreak/>
         <w:t>Click</w:t>
       </w:r>
       <w:r>
@@ -1249,6 +1223,12 @@
     </w:p>
     <w:p>
       <w:pPr>
+        <w:ind w:left="-720" w:right="-720"/>
+        <w:jc w:val="both"/>
+      </w:pPr>
+    </w:p>
+    <w:p>
+      <w:pPr>
         <w:pStyle w:val="ListParagraph"/>
         <w:numPr>
           <w:ilvl w:val="0"/>
@@ -1340,78 +1320,70 @@
       <w:pPr>
         <w:jc w:val="both"/>
       </w:pPr>
-    </w:p>
-    <w:p>
-      <w:pPr>
-        <w:jc w:val="both"/>
-      </w:pPr>
-    </w:p>
-    <w:p>
-      <w:pPr>
-        <w:jc w:val="both"/>
-      </w:pPr>
+      <w:r>
+        <w:lastRenderedPageBreak/>
+        <w:t xml:space="preserve">The platform where the “front end” of the site is developed, is Jekyll (using Ruby, html, etc..). The following instructions refer to Ruby Windows installation, to make the </w:t>
+      </w:r>
+      <w:r>
+        <w:t>creation</w:t>
+      </w:r>
+      <w:r>
+        <w:t xml:space="preserve"> of Jekyll </w:t>
+      </w:r>
+      <w:r>
+        <w:t xml:space="preserve">pages </w:t>
+      </w:r>
+      <w:r>
+        <w:t>possible:</w:t>
+      </w:r>
+    </w:p>
+    <w:p>
+      <w:pPr>
+        <w:pStyle w:val="ListParagraph"/>
+        <w:numPr>
+          <w:ilvl w:val="0"/>
+          <w:numId w:val="4"/>
+        </w:numPr>
+        <w:ind w:left="180" w:hanging="270"/>
+        <w:rPr>
+          <w:noProof/>
+        </w:rPr>
+      </w:pPr>
+      <w:r>
+        <w:t xml:space="preserve">Click on </w:t>
+      </w:r>
       <w:hyperlink r:id="rId19" w:history="1">
         <w:r>
           <w:rPr>
             <w:rStyle w:val="Hyperlink"/>
           </w:rPr>
-          <w:t>https://jekyllrb.com/docs/installation/windows/</w:t>
+          <w:t>https://github.com/oneclick/rubyinstaller2/releases/download/RubyInstaller-3.0.1-1/rubyinstaller-devkit-3.0.1-1-x64.exe</w:t>
         </w:r>
       </w:hyperlink>
-    </w:p>
-    <w:p>
-      <w:pPr>
-        <w:jc w:val="both"/>
-      </w:pPr>
-      <w:proofErr w:type="gramStart"/>
-      <w:r>
-        <w:t>Step  1</w:t>
-      </w:r>
-      <w:proofErr w:type="gramEnd"/>
-      <w:r>
-        <w:t>: Go to</w:t>
-      </w:r>
-      <w:r>
+      <w:r>
+        <w:t xml:space="preserve">  to download the .exe file. Save and run it. </w:t>
+      </w:r>
+      <w:r>
+        <w:t xml:space="preserve">Choose “I accept the License” and click </w:t>
+      </w:r>
+      <w:r>
+        <w:t>“</w:t>
+      </w:r>
+      <w:r>
+        <w:t>Next</w:t>
+      </w:r>
+      <w:r>
+        <w:t>”</w:t>
+      </w:r>
+      <w:r>
+        <w:t>:</w:t>
+      </w:r>
+      <w:r>
+        <w:rPr>
+          <w:noProof/>
+        </w:rPr>
         <w:t xml:space="preserve"> </w:t>
       </w:r>
-      <w:hyperlink r:id="rId20" w:history="1">
-        <w:r>
-          <w:rPr>
-            <w:rStyle w:val="Hyperlink"/>
-          </w:rPr>
-          <w:t>RubyInstaller-3.0.1-1 - 2020-04-19</w:t>
-        </w:r>
-      </w:hyperlink>
-    </w:p>
-    <w:p>
-      <w:pPr>
-        <w:jc w:val="both"/>
-      </w:pPr>
-    </w:p>
-    <w:p>
-      <w:pPr>
-        <w:jc w:val="both"/>
-      </w:pPr>
-      <w:r>
-        <w:t>Save and run the .exe file</w:t>
-      </w:r>
-    </w:p>
-    <w:p>
-      <w:pPr>
-        <w:jc w:val="both"/>
-        <w:rPr>
-          <w:noProof/>
-        </w:rPr>
-      </w:pPr>
-      <w:r>
-        <w:t>Choose “I accept the License” and click Next:</w:t>
-      </w:r>
-      <w:r>
-        <w:rPr>
-          <w:noProof/>
-        </w:rPr>
-        <w:t xml:space="preserve"> </w:t>
-      </w:r>
     </w:p>
     <w:p>
       <w:pPr>
@@ -1422,10 +1394,81 @@
           <w:noProof/>
         </w:rPr>
         <w:drawing>
-          <wp:inline distT="0" distB="0" distL="0" distR="0" wp14:anchorId="7E36F541" wp14:editId="4F785F18">
-            <wp:extent cx="5943600" cy="4485640"/>
+          <wp:inline distT="0" distB="0" distL="0" distR="0" wp14:anchorId="7E36F541" wp14:editId="0DF1990D">
+            <wp:extent cx="4794258" cy="3618230"/>
+            <wp:effectExtent l="0" t="0" r="6350" b="1270"/>
+            <wp:docPr id="26" name="Picture 26"/>
+            <wp:cNvGraphicFramePr>
+              <a:graphicFrameLocks xmlns:a="http://schemas.openxmlformats.org/drawingml/2006/main" noChangeAspect="1"/>
+            </wp:cNvGraphicFramePr>
+            <a:graphic xmlns:a="http://schemas.openxmlformats.org/drawingml/2006/main">
+              <a:graphicData uri="http://schemas.openxmlformats.org/drawingml/2006/picture">
+                <pic:pic xmlns:pic="http://schemas.openxmlformats.org/drawingml/2006/picture">
+                  <pic:nvPicPr>
+                    <pic:cNvPr id="1" name=""/>
+                    <pic:cNvPicPr/>
+                  </pic:nvPicPr>
+                  <pic:blipFill>
+                    <a:blip r:embed="rId20"/>
+                    <a:stretch>
+                      <a:fillRect/>
+                    </a:stretch>
+                  </pic:blipFill>
+                  <pic:spPr>
+                    <a:xfrm>
+                      <a:off x="0" y="0"/>
+                      <a:ext cx="4802513" cy="3624460"/>
+                    </a:xfrm>
+                    <a:prstGeom prst="rect">
+                      <a:avLst/>
+                    </a:prstGeom>
+                  </pic:spPr>
+                </pic:pic>
+              </a:graphicData>
+            </a:graphic>
+          </wp:inline>
+        </w:drawing>
+      </w:r>
+    </w:p>
+    <w:p>
+      <w:pPr>
+        <w:pStyle w:val="ListParagraph"/>
+        <w:numPr>
+          <w:ilvl w:val="0"/>
+          <w:numId w:val="4"/>
+        </w:numPr>
+        <w:ind w:left="180" w:hanging="270"/>
+        <w:jc w:val="both"/>
+      </w:pPr>
+      <w:r>
+        <w:t xml:space="preserve">Click </w:t>
+      </w:r>
+      <w:r>
+        <w:t>“</w:t>
+      </w:r>
+      <w:r>
+        <w:t>Install</w:t>
+      </w:r>
+      <w:r>
+        <w:t>”</w:t>
+      </w:r>
+      <w:r>
+        <w:t>:</w:t>
+      </w:r>
+    </w:p>
+    <w:p>
+      <w:pPr>
+        <w:jc w:val="both"/>
+      </w:pPr>
+      <w:r>
+        <w:rPr>
+          <w:noProof/>
+        </w:rPr>
+        <w:drawing>
+          <wp:inline distT="0" distB="0" distL="0" distR="0" wp14:anchorId="02DCD772" wp14:editId="7755334B">
+            <wp:extent cx="4801236" cy="3623496"/>
             <wp:effectExtent l="0" t="0" r="0" b="0"/>
-            <wp:docPr id="26" name="Picture 26"/>
+            <wp:docPr id="25" name="Picture 25"/>
             <wp:cNvGraphicFramePr>
               <a:graphicFrameLocks xmlns:a="http://schemas.openxmlformats.org/drawingml/2006/main" noChangeAspect="1"/>
             </wp:cNvGraphicFramePr>
@@ -1445,7 +1488,7 @@
                   <pic:spPr>
                     <a:xfrm>
                       <a:off x="0" y="0"/>
-                      <a:ext cx="5943600" cy="4485640"/>
+                      <a:ext cx="4819183" cy="3637041"/>
                     </a:xfrm>
                     <a:prstGeom prst="rect">
                       <a:avLst/>
@@ -1460,26 +1503,32 @@
     </w:p>
     <w:p>
       <w:pPr>
-        <w:jc w:val="both"/>
-      </w:pPr>
-      <w:r>
-        <w:t>Click Install:</w:t>
-      </w:r>
-    </w:p>
-    <w:p>
-      <w:pPr>
-        <w:jc w:val="both"/>
-      </w:pPr>
-      <w:r>
-        <w:rPr>
-          <w:noProof/>
-        </w:rPr>
+        <w:pStyle w:val="ListParagraph"/>
+        <w:numPr>
+          <w:ilvl w:val="0"/>
+          <w:numId w:val="4"/>
+        </w:numPr>
+        <w:ind w:left="180" w:hanging="270"/>
+        <w:jc w:val="both"/>
+      </w:pPr>
+      <w:r>
         <w:lastRenderedPageBreak/>
+        <w:t>Click Next:</w:t>
+      </w:r>
+    </w:p>
+    <w:p>
+      <w:pPr>
+        <w:jc w:val="both"/>
+      </w:pPr>
+      <w:r>
+        <w:rPr>
+          <w:noProof/>
+        </w:rPr>
         <w:drawing>
-          <wp:inline distT="0" distB="0" distL="0" distR="0" wp14:anchorId="02DCD772" wp14:editId="0515C3DA">
+          <wp:inline distT="0" distB="0" distL="0" distR="0" wp14:anchorId="247A79A1" wp14:editId="15DBEF15">
             <wp:extent cx="5943600" cy="4485640"/>
             <wp:effectExtent l="0" t="0" r="0" b="0"/>
-            <wp:docPr id="25" name="Picture 25"/>
+            <wp:docPr id="27" name="Picture 27"/>
             <wp:cNvGraphicFramePr>
               <a:graphicFrameLocks xmlns:a="http://schemas.openxmlformats.org/drawingml/2006/main" noChangeAspect="1"/>
             </wp:cNvGraphicFramePr>
@@ -1514,26 +1563,37 @@
     </w:p>
     <w:p>
       <w:pPr>
-        <w:jc w:val="both"/>
-      </w:pPr>
-      <w:r>
-        <w:t>Click Next:</w:t>
-      </w:r>
-    </w:p>
-    <w:p>
-      <w:pPr>
-        <w:jc w:val="both"/>
-      </w:pPr>
-      <w:r>
-        <w:rPr>
-          <w:noProof/>
-        </w:rPr>
-        <w:lastRenderedPageBreak/>
+        <w:pStyle w:val="ListParagraph"/>
+        <w:numPr>
+          <w:ilvl w:val="0"/>
+          <w:numId w:val="4"/>
+        </w:numPr>
+        <w:ind w:left="180" w:hanging="270"/>
+        <w:jc w:val="both"/>
+      </w:pPr>
+      <w:r>
+        <w:t>Wai</w:t>
+      </w:r>
+      <w:r>
+        <w:t>t for the installation to complete and then, o</w:t>
+      </w:r>
+      <w:r>
+        <w:t>n  the RubyInstaller2  terminal that pops up,  press Enter:</w:t>
+      </w:r>
+    </w:p>
+    <w:p>
+      <w:pPr>
+        <w:jc w:val="both"/>
+      </w:pPr>
+      <w:r>
+        <w:rPr>
+          <w:noProof/>
+        </w:rPr>
         <w:drawing>
-          <wp:inline distT="0" distB="0" distL="0" distR="0" wp14:anchorId="247A79A1" wp14:editId="15DBEF15">
-            <wp:extent cx="5943600" cy="4485640"/>
+          <wp:inline distT="0" distB="0" distL="0" distR="0" wp14:anchorId="1A376A8A" wp14:editId="5276F70C">
+            <wp:extent cx="5943600" cy="3377565"/>
             <wp:effectExtent l="0" t="0" r="0" b="0"/>
-            <wp:docPr id="27" name="Picture 27"/>
+            <wp:docPr id="29" name="Picture 29"/>
             <wp:cNvGraphicFramePr>
               <a:graphicFrameLocks xmlns:a="http://schemas.openxmlformats.org/drawingml/2006/main" noChangeAspect="1"/>
             </wp:cNvGraphicFramePr>
@@ -1553,7 +1613,7 @@
                   <pic:spPr>
                     <a:xfrm>
                       <a:off x="0" y="0"/>
-                      <a:ext cx="5943600" cy="4485640"/>
+                      <a:ext cx="5943600" cy="3377565"/>
                     </a:xfrm>
                     <a:prstGeom prst="rect">
                       <a:avLst/>
@@ -1568,29 +1628,24 @@
     </w:p>
     <w:p>
       <w:pPr>
-        <w:jc w:val="both"/>
-      </w:pPr>
-    </w:p>
-    <w:p>
-      <w:pPr>
-        <w:jc w:val="both"/>
-      </w:pPr>
-      <w:r>
-        <w:t>Wait…</w:t>
-      </w:r>
-    </w:p>
-    <w:p>
-      <w:pPr>
-        <w:jc w:val="both"/>
-      </w:pPr>
-      <w:proofErr w:type="gramStart"/>
-      <w:r>
-        <w:t>On  the</w:t>
-      </w:r>
-      <w:proofErr w:type="gramEnd"/>
-      <w:r>
-        <w:t xml:space="preserve"> RubyInstaller2  terminal that pops up,  press Enter:</w:t>
-      </w:r>
+        <w:pStyle w:val="ListParagraph"/>
+        <w:numPr>
+          <w:ilvl w:val="0"/>
+          <w:numId w:val="4"/>
+        </w:numPr>
+        <w:ind w:left="180" w:hanging="270"/>
+        <w:jc w:val="both"/>
+      </w:pPr>
+      <w:r>
+        <w:t>When  the installation finishes, press Enter again and the terminal will close:</w:t>
+      </w:r>
+    </w:p>
+    <w:p>
+      <w:pPr>
+        <w:pStyle w:val="ListParagraph"/>
+        <w:ind w:left="180"/>
+        <w:jc w:val="both"/>
+      </w:pPr>
     </w:p>
     <w:p>
       <w:pPr>
@@ -1601,10 +1656,10 @@
           <w:noProof/>
         </w:rPr>
         <w:drawing>
-          <wp:inline distT="0" distB="0" distL="0" distR="0" wp14:anchorId="1A376A8A" wp14:editId="5276F70C">
+          <wp:inline distT="0" distB="0" distL="0" distR="0" wp14:anchorId="5DE6B4EC" wp14:editId="20B07261">
             <wp:extent cx="5943600" cy="3377565"/>
             <wp:effectExtent l="0" t="0" r="0" b="0"/>
-            <wp:docPr id="29" name="Picture 29"/>
+            <wp:docPr id="30" name="Picture 30"/>
             <wp:cNvGraphicFramePr>
               <a:graphicFrameLocks xmlns:a="http://schemas.openxmlformats.org/drawingml/2006/main" noChangeAspect="1"/>
             </wp:cNvGraphicFramePr>
@@ -1641,14 +1696,68 @@
       <w:pPr>
         <w:jc w:val="both"/>
       </w:pPr>
-      <w:proofErr w:type="gramStart"/>
-      <w:r>
-        <w:lastRenderedPageBreak/>
-        <w:t>When  the</w:t>
-      </w:r>
-      <w:proofErr w:type="gramEnd"/>
-      <w:r>
-        <w:t xml:space="preserve"> installation finishes, press Enter again and the terminal will close:</w:t>
+    </w:p>
+    <w:p>
+      <w:pPr>
+        <w:pStyle w:val="ListParagraph"/>
+        <w:numPr>
+          <w:ilvl w:val="0"/>
+          <w:numId w:val="4"/>
+        </w:numPr>
+        <w:ind w:left="180" w:hanging="270"/>
+        <w:jc w:val="both"/>
+      </w:pPr>
+      <w:r>
+        <w:t xml:space="preserve">Open a new terminal (Search for </w:t>
+      </w:r>
+      <w:r>
+        <w:t>“</w:t>
+      </w:r>
+      <w:r>
+        <w:t>cmd</w:t>
+      </w:r>
+      <w:r>
+        <w:t>”</w:t>
+      </w:r>
+      <w:r>
+        <w:t xml:space="preserve"> or press WinKey + R, type cmd and </w:t>
+      </w:r>
+      <w:r>
+        <w:t xml:space="preserve">click </w:t>
+      </w:r>
+      <w:r>
+        <w:t>OK)</w:t>
+      </w:r>
+    </w:p>
+    <w:p>
+      <w:pPr>
+        <w:pStyle w:val="ListParagraph"/>
+        <w:ind w:left="180"/>
+        <w:jc w:val="both"/>
+      </w:pPr>
+    </w:p>
+    <w:p>
+      <w:pPr>
+        <w:pStyle w:val="ListParagraph"/>
+        <w:numPr>
+          <w:ilvl w:val="1"/>
+          <w:numId w:val="4"/>
+        </w:numPr>
+        <w:ind w:left="450" w:hanging="270"/>
+        <w:jc w:val="both"/>
+      </w:pPr>
+      <w:r>
+        <w:t>Type ”</w:t>
+      </w:r>
+      <w:r>
+        <w:rPr>
+          <w:rStyle w:val="HTMLCode"/>
+          <w:rFonts w:eastAsiaTheme="minorHAnsi"/>
+        </w:rPr>
+        <w:t>gem install jekyll bundler</w:t>
+      </w:r>
+      <w:r>
+        <w:t>” and press Enter:</w:t>
       </w:r>
     </w:p>
     <w:p>
@@ -1660,10 +1769,10 @@
           <w:noProof/>
         </w:rPr>
         <w:drawing>
-          <wp:inline distT="0" distB="0" distL="0" distR="0" wp14:anchorId="5DE6B4EC" wp14:editId="20B07261">
+          <wp:inline distT="0" distB="0" distL="0" distR="0" wp14:anchorId="351AF625" wp14:editId="258C064B">
             <wp:extent cx="5943600" cy="3377565"/>
             <wp:effectExtent l="0" t="0" r="0" b="0"/>
-            <wp:docPr id="30" name="Picture 30"/>
+            <wp:docPr id="31" name="Picture 31"/>
             <wp:cNvGraphicFramePr>
               <a:graphicFrameLocks xmlns:a="http://schemas.openxmlformats.org/drawingml/2006/main" noChangeAspect="1"/>
             </wp:cNvGraphicFramePr>
@@ -1700,75 +1809,42 @@
       <w:pPr>
         <w:jc w:val="both"/>
       </w:pPr>
-      <w:r>
-        <w:t xml:space="preserve">Open a new terminal (Search for </w:t>
-      </w:r>
-      <w:proofErr w:type="spellStart"/>
-      <w:r>
-        <w:t>cmd</w:t>
-      </w:r>
-      <w:proofErr w:type="spellEnd"/>
-      <w:r>
-        <w:t xml:space="preserve"> or press </w:t>
-      </w:r>
-      <w:proofErr w:type="spellStart"/>
-      <w:r>
-        <w:t>WinKey</w:t>
-      </w:r>
-      <w:proofErr w:type="spellEnd"/>
-      <w:r>
-        <w:t xml:space="preserve"> + R, type </w:t>
-      </w:r>
-      <w:proofErr w:type="spellStart"/>
-      <w:r>
-        <w:t>cmd</w:t>
-      </w:r>
-      <w:proofErr w:type="spellEnd"/>
-      <w:r>
-        <w:t xml:space="preserve"> and OK)</w:t>
-      </w:r>
-    </w:p>
-    <w:p>
-      <w:pPr>
-        <w:jc w:val="both"/>
-      </w:pPr>
-      <w:proofErr w:type="gramStart"/>
-      <w:r>
-        <w:t>Type ”</w:t>
+    </w:p>
+    <w:p>
+      <w:pPr>
+        <w:jc w:val="both"/>
+      </w:pPr>
+    </w:p>
+    <w:p>
+      <w:pPr>
+        <w:jc w:val="both"/>
+      </w:pPr>
+    </w:p>
+    <w:p>
+      <w:pPr>
+        <w:pStyle w:val="ListParagraph"/>
+        <w:numPr>
+          <w:ilvl w:val="0"/>
+          <w:numId w:val="4"/>
+        </w:numPr>
+        <w:ind w:left="180" w:hanging="270"/>
+        <w:jc w:val="both"/>
+      </w:pPr>
+      <w:r>
+        <w:t xml:space="preserve">On the same terminal, when the gems installation completes, type </w:t>
       </w:r>
       <w:r>
         <w:rPr>
           <w:rStyle w:val="HTMLCode"/>
           <w:rFonts w:eastAsiaTheme="minorHAnsi"/>
         </w:rPr>
-        <w:t>gem</w:t>
-      </w:r>
-      <w:proofErr w:type="gramEnd"/>
-      <w:r>
-        <w:rPr>
-          <w:rStyle w:val="HTMLCode"/>
-          <w:rFonts w:eastAsiaTheme="minorHAnsi"/>
-        </w:rPr>
-        <w:t xml:space="preserve"> install </w:t>
-      </w:r>
-      <w:proofErr w:type="spellStart"/>
-      <w:r>
-        <w:rPr>
-          <w:rStyle w:val="HTMLCode"/>
-          <w:rFonts w:eastAsiaTheme="minorHAnsi"/>
-        </w:rPr>
-        <w:t>jekyll</w:t>
-      </w:r>
-      <w:proofErr w:type="spellEnd"/>
-      <w:r>
-        <w:rPr>
-          <w:rStyle w:val="HTMLCode"/>
-          <w:rFonts w:eastAsiaTheme="minorHAnsi"/>
-        </w:rPr>
-        <w:t xml:space="preserve"> bundler</w:t>
-      </w:r>
-      <w:r>
-        <w:t>” and press Enter:</w:t>
+        <w:t>jekyll -v</w:t>
+      </w:r>
+      <w:r>
+        <w:t xml:space="preserve"> </w:t>
+      </w:r>
+      <w:r>
+        <w:t>and press Enter:</w:t>
       </w:r>
     </w:p>
     <w:p>
@@ -1780,10 +1856,10 @@
           <w:noProof/>
         </w:rPr>
         <w:drawing>
-          <wp:inline distT="0" distB="0" distL="0" distR="0" wp14:anchorId="351AF625" wp14:editId="258C064B">
+          <wp:inline distT="0" distB="0" distL="0" distR="0" wp14:anchorId="4B73B160" wp14:editId="22C5F5FC">
             <wp:extent cx="5943600" cy="3377565"/>
             <wp:effectExtent l="0" t="0" r="0" b="0"/>
-            <wp:docPr id="31" name="Picture 31"/>
+            <wp:docPr id="33" name="Picture 33"/>
             <wp:cNvGraphicFramePr>
               <a:graphicFrameLocks xmlns:a="http://schemas.openxmlformats.org/drawingml/2006/main" noChangeAspect="1"/>
             </wp:cNvGraphicFramePr>
@@ -1820,109 +1896,58 @@
       <w:pPr>
         <w:jc w:val="both"/>
       </w:pPr>
-      <w:r>
-        <w:t xml:space="preserve">On the same terminal, when the gems installation completes, type </w:t>
-      </w:r>
-      <w:proofErr w:type="spellStart"/>
+    </w:p>
+    <w:p>
+      <w:pPr>
+        <w:pStyle w:val="ListParagraph"/>
+        <w:numPr>
+          <w:ilvl w:val="0"/>
+          <w:numId w:val="4"/>
+        </w:numPr>
+        <w:ind w:left="180" w:hanging="270"/>
+        <w:jc w:val="both"/>
+      </w:pPr>
+      <w:r>
+        <w:t xml:space="preserve">If everything goes as planned, the message </w:t>
+      </w:r>
       <w:r>
         <w:rPr>
           <w:rStyle w:val="HTMLCode"/>
           <w:rFonts w:eastAsiaTheme="minorHAnsi"/>
         </w:rPr>
-        <w:t>jekyll</w:t>
-      </w:r>
-      <w:proofErr w:type="spellEnd"/>
-      <w:r>
+        <w:t xml:space="preserve">Jekyll 4.2.0 </w:t>
+      </w:r>
+      <w:r>
+        <w:t>is shown.</w:t>
+      </w:r>
+    </w:p>
+    <w:p>
+      <w:pPr>
+        <w:pStyle w:val="ListParagraph"/>
+        <w:numPr>
+          <w:ilvl w:val="0"/>
+          <w:numId w:val="4"/>
+        </w:numPr>
+        <w:ind w:left="180" w:hanging="270"/>
+        <w:jc w:val="both"/>
         <w:rPr>
           <w:rStyle w:val="HTMLCode"/>
-          <w:rFonts w:eastAsiaTheme="minorHAnsi"/>
-        </w:rPr>
-        <w:t xml:space="preserve"> -v</w:t>
-      </w:r>
-      <w:r>
-        <w:t xml:space="preserve"> </w:t>
-      </w:r>
-      <w:r>
-        <w:t>and press Enter:</w:t>
-      </w:r>
-    </w:p>
-    <w:p>
-      <w:pPr>
-        <w:jc w:val="both"/>
-      </w:pPr>
-      <w:r>
-        <w:rPr>
-          <w:noProof/>
-        </w:rPr>
-        <w:lastRenderedPageBreak/>
-        <w:drawing>
-          <wp:inline distT="0" distB="0" distL="0" distR="0" wp14:anchorId="4B73B160" wp14:editId="22C5F5FC">
-            <wp:extent cx="5943600" cy="3377565"/>
-            <wp:effectExtent l="0" t="0" r="0" b="0"/>
-            <wp:docPr id="33" name="Picture 33"/>
-            <wp:cNvGraphicFramePr>
-              <a:graphicFrameLocks xmlns:a="http://schemas.openxmlformats.org/drawingml/2006/main" noChangeAspect="1"/>
-            </wp:cNvGraphicFramePr>
-            <a:graphic xmlns:a="http://schemas.openxmlformats.org/drawingml/2006/main">
-              <a:graphicData uri="http://schemas.openxmlformats.org/drawingml/2006/picture">
-                <pic:pic xmlns:pic="http://schemas.openxmlformats.org/drawingml/2006/picture">
-                  <pic:nvPicPr>
-                    <pic:cNvPr id="1" name=""/>
-                    <pic:cNvPicPr/>
-                  </pic:nvPicPr>
-                  <pic:blipFill>
-                    <a:blip r:embed="rId27"/>
-                    <a:stretch>
-                      <a:fillRect/>
-                    </a:stretch>
-                  </pic:blipFill>
-                  <pic:spPr>
-                    <a:xfrm>
-                      <a:off x="0" y="0"/>
-                      <a:ext cx="5943600" cy="3377565"/>
-                    </a:xfrm>
-                    <a:prstGeom prst="rect">
-                      <a:avLst/>
-                    </a:prstGeom>
-                  </pic:spPr>
-                </pic:pic>
-              </a:graphicData>
-            </a:graphic>
-          </wp:inline>
-        </w:drawing>
-      </w:r>
-    </w:p>
-    <w:p>
-      <w:pPr>
-        <w:jc w:val="both"/>
-      </w:pPr>
-    </w:p>
-    <w:p>
-      <w:pPr>
-        <w:jc w:val="both"/>
-      </w:pPr>
-      <w:r>
-        <w:t xml:space="preserve">If everything goes as planned, the message </w:t>
-      </w:r>
-      <w:r>
-        <w:rPr>
-          <w:rStyle w:val="HTMLCode"/>
-          <w:rFonts w:eastAsiaTheme="minorHAnsi"/>
-        </w:rPr>
-        <w:t xml:space="preserve">Jekyll 4.2.0 </w:t>
-      </w:r>
-      <w:r>
-        <w:t>is shown.</w:t>
-      </w:r>
-    </w:p>
-    <w:p>
-      <w:pPr>
-        <w:jc w:val="both"/>
-        <w:rPr>
-          <w:rStyle w:val="HTMLCode"/>
-          <w:rFonts w:eastAsiaTheme="minorHAnsi"/>
-        </w:rPr>
-      </w:pPr>
+          <w:rFonts w:asciiTheme="minorHAnsi" w:eastAsiaTheme="minorHAnsi" w:hAnsiTheme="minorHAnsi" w:cstheme="minorBidi"/>
+          <w:sz w:val="22"/>
+          <w:szCs w:val="22"/>
+        </w:rPr>
+      </w:pPr>
+      <w:r>
+        <w:t xml:space="preserve">To create a new page from scratch, follow the steps from 7 and on, from these </w:t>
+      </w:r>
+      <w:hyperlink r:id="rId27" w:history="1">
+        <w:r>
+          <w:rPr>
+            <w:rStyle w:val="Hyperlink"/>
+          </w:rPr>
+          <w:t>instructions</w:t>
+        </w:r>
+      </w:hyperlink>
     </w:p>
     <w:p>
       <w:pPr>
@@ -1931,7 +1956,7 @@
     </w:p>
     <w:sectPr>
       <w:pgSz w:w="12240" w:h="15840"/>
-      <w:pgMar w:top="810" w:right="1440" w:bottom="990" w:left="1440" w:header="720" w:footer="720" w:gutter="0"/>
+      <w:pgMar w:top="810" w:right="1440" w:bottom="990" w:left="1350" w:header="720" w:footer="720" w:gutter="0"/>
       <w:cols w:space="720"/>
       <w:docGrid w:linePitch="360"/>
     </w:sectPr>
@@ -1944,7 +1969,7 @@
   <w:abstractNum w:abstractNumId="0" w15:restartNumberingAfterBreak="0">
     <w:nsid w:val="15510201"/>
     <w:multiLevelType w:val="hybridMultilevel"/>
-    <w:tmpl w:val="B8308602"/>
+    <w:tmpl w:val="86E0C46E"/>
     <w:lvl w:ilvl="0" w:tplc="04090001">
       <w:start w:val="1"/>
       <w:numFmt w:val="bullet"/>
@@ -2976,6 +3001,18 @@
       <w:contextualSpacing/>
     </w:pPr>
   </w:style>
+  <w:style w:type="character" w:styleId="FollowedHyperlink">
+    <w:name w:val="FollowedHyperlink"/>
+    <w:basedOn w:val="DefaultParagraphFont"/>
+    <w:uiPriority w:val="99"/>
+    <w:semiHidden/>
+    <w:unhideWhenUsed/>
+    <w:rsid w:val="00F152B3"/>
+    <w:rPr>
+      <w:color w:val="954F72" w:themeColor="followedHyperlink"/>
+      <w:u w:val="single"/>
+    </w:rPr>
+  </w:style>
 </w:styles>
 </file>
 

</xml_diff>